<commit_message>
feat(escalas de poder e fichas)
</commit_message>
<xml_diff>
--- a/3d&t.docx
+++ b/3d&t.docx
@@ -723,7 +723,7 @@
         </w:rPr>
       </w:pPr>
       <w:r>
-        <w:t xml:space="preserve">Pontos de vida e magia não são comprados com pontos de personagem, são calculados de acordo com a Resistência do persoangem. </w:t>
+        <w:t xml:space="preserve">Pontos de vida e magia não são comprados com pontos de personagem, são calculados de acordo com a Resistência do personagem. </w:t>
       </w:r>
       <w:r>
         <w:t xml:space="preserve">Um personagem é considerado perto da morte quando seus pontos de vida ficam iguais ou menores ao valor de sua Resistência, personagens que cheguem a zero pontos de vida morrem. </w:t>
@@ -764,14 +764,14 @@
           <w:b/>
           <w:highlight w:val="none"/>
         </w:rPr>
-        <w:t xml:space="preserve">Pontos de Vida (PVs):</w:t>
+        <w:t xml:space="preserve">Pontos de Vida (PV’s):</w:t>
       </w:r>
       <w:r>
         <w:rPr>
           <w:b w:val="false"/>
           <w:highlight w:val="none"/>
         </w:rPr>
-        <w:t xml:space="preserve"> Todo personagem tem um valor máximo de pontos de vida igual a Resitência x 5. </w:t>
+        <w:t xml:space="preserve"> Todo personagem tem um valor máximo de pontos de vida igual a Resistência x 5. </w:t>
       </w:r>
       <w:r>
         <w:rPr>
@@ -800,7 +800,7 @@
           <w:b/>
           <w:highlight w:val="none"/>
         </w:rPr>
-        <w:t xml:space="preserve">Pontos de Magia (PMs): </w:t>
+        <w:t xml:space="preserve">Pontos de Magia (PM’s): </w:t>
       </w:r>
       <w:r>
         <w:rPr>
@@ -1206,7 +1206,7 @@
         <w:t xml:space="preserve"> </w:t>
       </w:r>
       <w:r>
-        <w:t xml:space="preserve">Você tem a capacidade de se consentrar e recuperar suas forças no meio do combate. Quando estiver perto da morte, você pode gasta 2 pontos de magia e recuperar todos os PV’s.</w:t>
+        <w:t xml:space="preserve">Você tem a capacidade de se concentrar e recuperar suas forças no meio do combate. Quando estiver perto da morte, você pode gasta 2 pontos de magia e recuperar todos os PV’s.</w:t>
       </w:r>
       <w:r/>
     </w:p>
@@ -1243,7 +1243,7 @@
         <w:t xml:space="preserve"> </w:t>
       </w:r>
       <w:r>
-        <w:t xml:space="preserve">Você sabe vocar, gaste 2 pm por minuto, você voa 10m para H1, 20m para H2, 40m para H3, 80m para H4, 160m  para H5.</w:t>
+        <w:t xml:space="preserve">Você sabe voar, gaste 2 pontos de magia por minuto, você voa 10m para H1, 20m para H2, 40m para H3, 80m para H4, 160m  para H5.</w:t>
       </w:r>
       <w:r/>
     </w:p>
@@ -1283,7 +1283,7 @@
         <w:t xml:space="preserve"> </w:t>
       </w:r>
       <w:r>
-        <w:t xml:space="preserve">Você fica invisível, seu oponente sofre -1 nas jogadas de ataque corporal e -3 nos ataques a distância. Ficar invsível custa 2pm +1 por turno / minuto. Caso sofra dano a invisibilidade termina.</w:t>
+        <w:t xml:space="preserve">Você fica invisível, seu oponente sofre -1 nas jogadas de ataque corporal e -3 nos ataques a distância. Ficar invisível custa 2 pm +1 por turno / minuto. Caso sofra dano a invisibilidade termina.</w:t>
       </w:r>
       <w:r/>
     </w:p>
@@ -1329,7 +1329,7 @@
         <w:rPr>
           <w:highlight w:val="none"/>
         </w:rPr>
-        <w:t xml:space="preserve">Você é treinado em diversos tipos de coisas e é habil em muitas situação adversas, recebe +2 em testes que não envolvam combate.</w:t>
+        <w:t xml:space="preserve">Você é treinado em diversos tipos de coisas e é hábil em muitas situação adversas, recebe +2 em testes que não envolvam combate.</w:t>
       </w:r>
       <w:r>
         <w:rPr>
@@ -1376,7 +1376,7 @@
         <w:rPr>
           <w:highlight w:val="none"/>
         </w:rPr>
-        <w:t xml:space="preserve">Você conhece um ataque paralizante, Gaste 1 ponto de magia, faz uma jogada de ataque, se acertar não causa dano e o alvo fica paralisado por 2 turnos ou até sofrer um ataque. </w:t>
+        <w:t xml:space="preserve">Você conhece um ataque paralisante, Gaste 1 ponto de magia, faz uma jogada de ataque, se acertar não causa dano e o alvo fica paralisado por 2 turnos ou até sofrer um ataque. </w:t>
       </w:r>
       <w:r/>
     </w:p>
@@ -1466,7 +1466,7 @@
         <w:rPr>
           <w:highlight w:val="none"/>
         </w:rPr>
-        <w:t xml:space="preserve">Você pode estigar seus braços e pernas para acertar inimigos a distância. Gaste 1 pm e poderá usar força para ataques a distância</w:t>
+        <w:t xml:space="preserve">Você pode esticar seus braços e pernas para acertar inimigos a distância. Gaste 1 pm e poderá usar força para ataques a distância</w:t>
       </w:r>
       <w:r>
         <w:rPr>
@@ -1681,7 +1681,7 @@
         <w:rPr>
           <w:b w:val="false"/>
         </w:rPr>
-        <w:t xml:space="preserve">Você segue um rígido código de honra, não pode atacar inimgios desprevinidos ou em menor número e não pode mentir ou recusar um pedido de ajuda.</w:t>
+        <w:t xml:space="preserve">Você segue um rígido código de honra, não pode atacar inimigos desprevenidos ou em menor número e não pode mentir ou recusar um pedido de ajuda.</w:t>
       </w:r>
       <w:r/>
     </w:p>
@@ -1920,7 +1920,7 @@
         <w:t xml:space="preserve">: </w:t>
       </w:r>
       <w:r>
-        <w:t xml:space="preserve">Oponentes que conhecem seu ponto fraco receberção +2 nos ataques contra você, inimigos sempre conhecem seu ponto fraco e se tiver má fama ou boa fama, todos conhecerão.</w:t>
+        <w:t xml:space="preserve">Oponentes que conhecem seu ponto fraco receberão +2 nos ataques contra você, inimigos sempre conhecem seu ponto fraco e se tiver má fama ou boa fama, todos conhecerão.</w:t>
       </w:r>
       <w:r/>
     </w:p>
@@ -1959,7 +1959,7 @@
         <w:rPr>
           <w:highlight w:val="none"/>
         </w:rPr>
-        <w:t xml:space="preserve">Sempre que o herói for fazer uma ação cujo resultado é incerto, o narrador pode perdir um teste.</w:t>
+        <w:t xml:space="preserve">Sempre que o herói for fazer uma ação cujo resultado é incerto, o narrador pode pedir um teste.</w:t>
       </w:r>
       <w:r>
         <w:t xml:space="preserve"> Ele decide qual Característica deve ser testada, e o jogador lança um dado. Se o resultado é menor ou igual à Característica, a ação foi bem-sucedida. Um 6 é sempre uma falha. </w:t>
@@ -2012,7 +2012,7 @@
         <w:t xml:space="preserve">tes de Habilidade: </w:t>
       </w:r>
       <w:r>
-        <w:t xml:space="preserve">para saltar, se equilibrar, se esquivar, fazer ações que exijam destreza ou agilidadem, realizar tarefas que exigem inteligência ou perceber coisas... </w:t>
+        <w:t xml:space="preserve">para saltar, se equilibrar, se esquivar, fazer ações que exijam destreza ou agilidade, realizar tarefas que exigem inteligência ou perceber coisas... </w:t>
       </w:r>
       <w:r/>
     </w:p>
@@ -2258,9 +2258,23 @@
       </w:r>
       <w:r>
         <w:rPr>
-          <w:highlight w:val="none"/>
-        </w:rPr>
-        <w:t xml:space="preserve">diminiu -2 na rolagem.</w:t>
+          <w:b w:val="false"/>
+          <w:highlight w:val="none"/>
+        </w:rPr>
+        <w:t xml:space="preserve">diminui</w:t>
+      </w:r>
+      <w:r>
+        <w:rPr>
+          <w:b w:val="false"/>
+          <w:highlight w:val="none"/>
+        </w:rPr>
+        <w:t xml:space="preserve"> </w:t>
+      </w:r>
+      <w:r>
+        <w:rPr>
+          <w:highlight w:val="none"/>
+        </w:rPr>
+        <w:t xml:space="preserve">-2 na rolagem.</w:t>
       </w:r>
       <w:r>
         <w:rPr>
@@ -2417,7 +2431,7 @@
           <w:b w:val="false"/>
           <w:highlight w:val="none"/>
         </w:rPr>
-        <w:t xml:space="preserve">Todo personagem que esteja atacando, pode fazer uma quantidade de ataques igual ao valor de sua Habilidade, recendo -1 culmulativo para cada ataqué após o primeiro.</w:t>
+        <w:t xml:space="preserve">Todo personagem que esteja atacando, pode fazer uma quantidade de ataques igual ao valor de sua Habilidade, recendo -1 cumulativo para cada ataque após o primeiro.</w:t>
       </w:r>
       <w:r>
         <w:rPr>
@@ -2441,7 +2455,7 @@
         <w:rPr>
           <w:b/>
         </w:rPr>
-        <w:t xml:space="preserve">Delesa: </w:t>
+        <w:t xml:space="preserve">Defesa: </w:t>
       </w:r>
       <w:r>
         <w:t xml:space="preserve">aquele que recebe o ataque joga um dado e soma sua Armadura caso deseje fazer um bloqueio ou um dado somado a sua Habilidade caso queira fazer uma esquiva. O resultado é subtraído </w:t>
@@ -2513,6 +2527,24 @@
           <w:highlight w:val="none"/>
         </w:rPr>
       </w:r>
+    </w:p>
+    <w:p>
+      <w:pPr>
+        <w:jc w:val="both"/>
+        <w:spacing w:lineRule="auto" w:line="240" w:after="0" w:afterAutospacing="0"/>
+        <w:rPr>
+          <w:highlight w:val="none"/>
+        </w:rPr>
+      </w:pPr>
+      <w:r>
+        <w:rPr>
+          <w:rFonts w:ascii="Comic Sans MS" w:hAnsi="Comic Sans MS" w:cs="Comic Sans MS" w:eastAsia="Comic Sans MS"/>
+          <w:b/>
+          <w:sz w:val="28"/>
+          <w:highlight w:val="none"/>
+        </w:rPr>
+        <w:t xml:space="preserve">Escalas de Poder </w:t>
+      </w:r>
       <w:r/>
     </w:p>
     <w:p>
@@ -2520,6 +2552,349 @@
         <w:jc w:val="both"/>
         <w:spacing w:lineRule="auto" w:line="240" w:after="0" w:afterAutospacing="0"/>
         <w:rPr>
+          <w:highlight w:val="none"/>
+        </w:rPr>
+      </w:pPr>
+      <w:r>
+        <w:t xml:space="preserve">Existem 4 escalas de poder, cada escala é dez vezes mais poderosa que a anterior. Quando dois personagens de escalas diferentes lutam, eles fazem suas rolagens normalmente, no entanto o dano causado pelo personagem de escala superior é multiplicado por 10 para cada escala, enquanto o dano causado pelo personagem de escalar inferior é dividido por 10 (cada dez pontos de dano causados, viram 1 ponto).</w:t>
+      </w:r>
+      <w:r>
+        <w:rPr>
+          <w:highlight w:val="none"/>
+        </w:rPr>
+        <w:t xml:space="preserve"> As escalas são: </w:t>
+      </w:r>
+      <w:r/>
+    </w:p>
+    <w:p>
+      <w:pPr>
+        <w:pStyle w:val="856"/>
+        <w:numPr>
+          <w:ilvl w:val="0"/>
+          <w:numId w:val="22"/>
+        </w:numPr>
+        <w:ind w:left="425" w:right="0" w:hanging="360"/>
+        <w:jc w:val="both"/>
+        <w:spacing w:lineRule="auto" w:line="240" w:after="0" w:afterAutospacing="0"/>
+        <w:rPr>
+          <w:b/>
+          <w:highlight w:val="none"/>
+        </w:rPr>
+      </w:pPr>
+      <w:r>
+        <w:rPr>
+          <w:b/>
+          <w:highlight w:val="none"/>
+        </w:rPr>
+        <w:t xml:space="preserve">Ningen: </w:t>
+      </w:r>
+      <w:r>
+        <w:rPr>
+          <w:b w:val="false"/>
+          <w:highlight w:val="none"/>
+        </w:rPr>
+      </w:r>
+      <w:r>
+        <w:rPr>
+          <w:b w:val="false"/>
+          <w:highlight w:val="none"/>
+        </w:rPr>
+        <w:t xml:space="preserve">Significa “humano”. É a escala normal de poder. Quaisquer personagens jogadores construídos com as regras normais deste manual usam esta escala.</w:t>
+      </w:r>
+      <w:r>
+        <w:rPr>
+          <w:b w:val="false"/>
+          <w:highlight w:val="none"/>
+        </w:rPr>
+      </w:r>
+      <w:r>
+        <w:rPr>
+          <w:b/>
+        </w:rPr>
+      </w:r>
+    </w:p>
+    <w:p>
+      <w:pPr>
+        <w:pStyle w:val="856"/>
+        <w:numPr>
+          <w:ilvl w:val="0"/>
+          <w:numId w:val="22"/>
+        </w:numPr>
+        <w:ind w:left="425" w:right="0" w:hanging="360"/>
+        <w:jc w:val="both"/>
+        <w:spacing w:lineRule="auto" w:line="240" w:after="0" w:afterAutospacing="0"/>
+        <w:rPr>
+          <w:b/>
+          <w:highlight w:val="none"/>
+        </w:rPr>
+      </w:pPr>
+      <w:r>
+        <w:rPr>
+          <w:b/>
+          <w:highlight w:val="none"/>
+        </w:rPr>
+        <w:t xml:space="preserve">Sugoi: </w:t>
+      </w:r>
+      <w:r>
+        <w:rPr>
+          <w:b w:val="false"/>
+          <w:highlight w:val="none"/>
+        </w:rPr>
+      </w:r>
+      <w:r>
+        <w:rPr>
+          <w:b w:val="false"/>
+          <w:highlight w:val="none"/>
+        </w:rPr>
+        <w:t xml:space="preserve">Significa “incrível”. Esta escala representa personagens e criaturas dez vezes mais poderosas que pessoas e heróis comuns.</w:t>
+      </w:r>
+      <w:r>
+        <w:rPr>
+          <w:b w:val="false"/>
+          <w:highlight w:val="none"/>
+        </w:rPr>
+      </w:r>
+      <w:r>
+        <w:rPr>
+          <w:b/>
+        </w:rPr>
+      </w:r>
+    </w:p>
+    <w:p>
+      <w:pPr>
+        <w:pStyle w:val="856"/>
+        <w:numPr>
+          <w:ilvl w:val="0"/>
+          <w:numId w:val="22"/>
+        </w:numPr>
+        <w:ind w:left="425" w:right="0" w:hanging="360"/>
+        <w:jc w:val="both"/>
+        <w:spacing w:lineRule="auto" w:line="240" w:after="0" w:afterAutospacing="0"/>
+        <w:rPr>
+          <w:b w:val="false"/>
+          <w:highlight w:val="none"/>
+        </w:rPr>
+      </w:pPr>
+      <w:r>
+        <w:rPr>
+          <w:b/>
+          <w:highlight w:val="none"/>
+        </w:rPr>
+        <w:t xml:space="preserve">Kiodai:</w:t>
+      </w:r>
+      <w:r>
+        <w:rPr>
+          <w:b/>
+          <w:highlight w:val="none"/>
+        </w:rPr>
+        <w:t xml:space="preserve"> </w:t>
+      </w:r>
+      <w:r>
+        <w:rPr>
+          <w:b w:val="false"/>
+          <w:highlight w:val="none"/>
+        </w:rPr>
+        <w:t xml:space="preserve">Significa “gigante”. Representa personagens e criaturas cem vezes mais poderosos.</w:t>
+      </w:r>
+      <w:r>
+        <w:rPr>
+          <w:b w:val="false"/>
+          <w:highlight w:val="none"/>
+        </w:rPr>
+      </w:r>
+      <w:r>
+        <w:rPr>
+          <w:b w:val="false"/>
+        </w:rPr>
+      </w:r>
+    </w:p>
+    <w:p>
+      <w:pPr>
+        <w:pStyle w:val="856"/>
+        <w:numPr>
+          <w:ilvl w:val="0"/>
+          <w:numId w:val="22"/>
+        </w:numPr>
+        <w:ind w:left="425" w:right="0" w:hanging="360"/>
+        <w:jc w:val="both"/>
+        <w:spacing w:lineRule="auto" w:line="240" w:after="0" w:afterAutospacing="0"/>
+        <w:rPr>
+          <w:b w:val="false"/>
+          <w:highlight w:val="none"/>
+        </w:rPr>
+      </w:pPr>
+      <w:r>
+        <w:rPr>
+          <w:b/>
+          <w:highlight w:val="none"/>
+        </w:rPr>
+        <w:t xml:space="preserve">Kami:</w:t>
+      </w:r>
+      <w:r>
+        <w:rPr>
+          <w:b w:val="false"/>
+          <w:highlight w:val="none"/>
+        </w:rPr>
+        <w:t xml:space="preserve"> </w:t>
+      </w:r>
+      <w:r>
+        <w:rPr>
+          <w:b w:val="false"/>
+          <w:highlight w:val="none"/>
+        </w:rPr>
+        <w:t xml:space="preserve">Significa “deus”. Personagens e criaturas mil vezes mais poderosos.</w:t>
+      </w:r>
+      <w:r>
+        <w:rPr>
+          <w:b w:val="false"/>
+          <w:highlight w:val="none"/>
+        </w:rPr>
+      </w:r>
+      <w:r>
+        <w:rPr>
+          <w:b w:val="false"/>
+          <w:highlight w:val="none"/>
+        </w:rPr>
+      </w:r>
+    </w:p>
+    <w:p>
+      <w:pPr>
+        <w:jc w:val="both"/>
+        <w:spacing w:lineRule="auto" w:line="240" w:after="0" w:afterAutospacing="0"/>
+        <w:rPr>
+          <w:highlight w:val="none"/>
+        </w:rPr>
+      </w:pPr>
+      <w:r>
+        <w:rPr>
+          <w:highlight w:val="none"/>
+        </w:rPr>
+      </w:r>
+      <w:r>
+        <w:rPr>
+          <w:highlight w:val="none"/>
+        </w:rPr>
+      </w:r>
+    </w:p>
+    <w:p>
+      <w:pPr>
+        <w:jc w:val="both"/>
+        <w:spacing w:lineRule="auto" w:line="240" w:after="0" w:afterAutospacing="0"/>
+        <w:rPr>
+          <w:highlight w:val="none"/>
+        </w:rPr>
+      </w:pPr>
+      <w:r>
+        <w:rPr>
+          <w:highlight w:val="none"/>
+        </w:rPr>
+      </w:r>
+      <w:r>
+        <w:rPr>
+          <w:highlight w:val="none"/>
+        </w:rPr>
+      </w:r>
+    </w:p>
+    <w:p>
+      <w:pPr>
+        <w:jc w:val="both"/>
+        <w:spacing w:lineRule="auto" w:line="240" w:after="0" w:afterAutospacing="0"/>
+        <w:rPr>
+          <w:highlight w:val="none"/>
+        </w:rPr>
+      </w:pPr>
+      <w:r>
+        <w:rPr>
+          <w:highlight w:val="none"/>
+        </w:rPr>
+      </w:r>
+      <w:r>
+        <w:rPr>
+          <w:highlight w:val="none"/>
+        </w:rPr>
+      </w:r>
+    </w:p>
+    <w:p>
+      <w:pPr>
+        <w:jc w:val="both"/>
+        <w:spacing w:lineRule="auto" w:line="240" w:after="0" w:afterAutospacing="0"/>
+        <w:rPr>
+          <w:highlight w:val="none"/>
+        </w:rPr>
+      </w:pPr>
+      <w:r>
+        <w:rPr>
+          <w:highlight w:val="none"/>
+        </w:rPr>
+      </w:r>
+      <w:r>
+        <w:rPr>
+          <w:highlight w:val="none"/>
+        </w:rPr>
+      </w:r>
+    </w:p>
+    <w:p>
+      <w:pPr>
+        <w:jc w:val="both"/>
+        <w:spacing w:lineRule="auto" w:line="240" w:after="0" w:afterAutospacing="0"/>
+        <w:rPr>
+          <w:highlight w:val="none"/>
+        </w:rPr>
+      </w:pPr>
+      <w:r>
+        <w:rPr>
+          <w:highlight w:val="none"/>
+        </w:rPr>
+      </w:r>
+      <w:r>
+        <w:rPr>
+          <w:highlight w:val="none"/>
+        </w:rPr>
+      </w:r>
+    </w:p>
+    <w:p>
+      <w:pPr>
+        <w:jc w:val="both"/>
+        <w:spacing w:lineRule="auto" w:line="240" w:after="0" w:afterAutospacing="0"/>
+        <w:rPr>
+          <w:highlight w:val="none"/>
+        </w:rPr>
+      </w:pPr>
+      <w:r>
+        <w:rPr>
+          <w:highlight w:val="none"/>
+        </w:rPr>
+      </w:r>
+      <w:r>
+        <w:rPr>
+          <w:highlight w:val="none"/>
+        </w:rPr>
+      </w:r>
+    </w:p>
+    <w:p>
+      <w:pPr>
+        <w:jc w:val="both"/>
+        <w:spacing w:lineRule="auto" w:line="240" w:after="0" w:afterAutospacing="0"/>
+        <w:rPr>
+          <w:highlight w:val="none"/>
+        </w:rPr>
+      </w:pPr>
+      <w:r>
+        <w:rPr>
+          <w:highlight w:val="none"/>
+        </w:rPr>
+      </w:r>
+      <w:r>
+        <w:rPr>
+          <w:highlight w:val="none"/>
+        </w:rPr>
+      </w:r>
+    </w:p>
+    <w:p>
+      <w:pPr>
+        <w:jc w:val="both"/>
+        <w:spacing w:lineRule="auto" w:line="240" w:after="0" w:afterAutospacing="0"/>
+        <w:rPr>
           <w:b/>
           <w:sz w:val="28"/>
           <w:highlight w:val="none"/>
@@ -2565,7 +2940,7 @@
           <w:b w:val="false"/>
           <w:highlight w:val="none"/>
         </w:rPr>
-        <w:t xml:space="preserve"> do inimgio que derrotou menos o seus pontos, com um mínimo de 1. Exemplo: Se ele derrotou 1 inimigo com 3 pontos e ele é um personagem de 5 pontos, ele recebe 1 ponto de experiência. Se derrotou 3 inimigos de 3 pontos, ele recebe 4 pontos de experiência. </w:t>
+        <w:t xml:space="preserve"> do inimigo que derrotou menos o seus pontos, com um mínimo de 1. Exemplo: Se ele derrotou 1 inimigo com 3 pontos e ele é um personagem de 5 pontos, ele recebe 1 ponto de experiência. Se derrotou 3 inimigos de 3 pontos, ele recebe 4 pontos de experiência. </w:t>
       </w:r>
       <w:r>
         <w:rPr>
@@ -2580,6 +2955,13 @@
           <w:highlight w:val="none"/>
         </w:rPr>
         <w:t xml:space="preserve">Cada vantagem custa 10 pontos por ponto, desvantagens também pode ser recompradas (removidas) a 10 pontos por ponto. Aumentar um atributo custa 10 pontos x valor atual do atributo.</w:t>
+      </w:r>
+      <w:r>
+        <w:rPr>
+          <w:b w:val="false"/>
+          <w:highlight w:val="none"/>
+        </w:rPr>
+        <w:t xml:space="preserve"> </w:t>
       </w:r>
       <w:r>
         <w:rPr>
@@ -2591,7 +2973,8 @@
     </w:p>
     <w:p>
       <w:pPr>
-        <w:shd w:val="nil"/>
+        <w:jc w:val="both"/>
+        <w:spacing w:lineRule="auto" w:line="240" w:after="0" w:afterAutospacing="0"/>
         <w:rPr>
           <w:b w:val="false"/>
           <w:highlight w:val="none"/>
@@ -2602,7 +2985,6 @@
           <w:b w:val="false"/>
           <w:highlight w:val="none"/>
         </w:rPr>
-        <w:br w:type="page"/>
       </w:r>
       <w:r>
         <w:rPr>
@@ -2620,6 +3002,35 @@
           <w:highlight w:val="none"/>
         </w:rPr>
       </w:pPr>
+      <w:r>
+        <w:rPr>
+          <w:b w:val="false"/>
+          <w:highlight w:val="none"/>
+        </w:rPr>
+        <w:t xml:space="preserve">Um personagem pode usar pontos de experiência para subir uma escala de poder, para isso ele deve ter no mínimo 20 pontos distribuídos em suas características, em seguida gastar 100 pontos de experiência em treinamento para subir de escala. Ao subir de escala, todas características são zeradas e ele recebe 1 para cada 5 pontos que tinha anteriormente para distribuir entre as características. Isso representa o fato de que seu personagem, embora tenha atingido o máximo de seu poder anteriormente, ele ainda não está acostumado a lidar com todo o poder que possuí agora.</w:t>
+      </w:r>
+      <w:r>
+        <w:rPr>
+          <w:b w:val="false"/>
+          <w:highlight w:val="none"/>
+        </w:rPr>
+      </w:r>
+    </w:p>
+    <w:p>
+      <w:pPr>
+        <w:jc w:val="both"/>
+        <w:spacing w:lineRule="auto" w:line="240" w:after="0" w:afterAutospacing="0"/>
+        <w:rPr>
+          <w:b w:val="false"/>
+          <w:highlight w:val="none"/>
+        </w:rPr>
+      </w:pPr>
+      <w:r>
+        <w:rPr>
+          <w:b w:val="false"/>
+          <w:highlight w:val="none"/>
+        </w:rPr>
+      </w:r>
       <w:r>
         <w:rPr>
           <w:b w:val="false"/>
@@ -2634,15 +3045,15 @@
         <mc:AlternateContent>
           <mc:Choice Requires="wpg">
             <w:drawing>
-              <wp:anchor xmlns:wp="http://schemas.openxmlformats.org/drawingml/2006/wordprocessingDrawing" distT="0" distB="0" distL="115200" distR="115200" simplePos="0" relativeHeight="3072" behindDoc="0" locked="0" layoutInCell="1" allowOverlap="1">
+              <wp:anchor xmlns:wp="http://schemas.openxmlformats.org/drawingml/2006/wordprocessingDrawing" distT="0" distB="0" distL="115200" distR="115200" simplePos="0" relativeHeight="4096" behindDoc="0" locked="0" layoutInCell="1" allowOverlap="1">
                 <wp:simplePos x="0" y="0"/>
                 <wp:positionH relativeFrom="column">
-                  <wp:posOffset>-227647</wp:posOffset>
+                  <wp:posOffset>-164465</wp:posOffset>
                 </wp:positionH>
                 <wp:positionV relativeFrom="paragraph">
-                  <wp:posOffset>0</wp:posOffset>
+                  <wp:posOffset>-530640</wp:posOffset>
                 </wp:positionV>
-                <wp:extent cx="7115175" cy="9911425"/>
+                <wp:extent cx="6982800" cy="10680190"/>
                 <wp:effectExtent l="0" t="0" r="0" b="0"/>
                 <wp:wrapSquare wrapText="bothSides"/>
                 <wp:docPr id="2" name="" hidden="false"/>
@@ -2666,7 +3077,7 @@
                       <pic:spPr bwMode="auto">
                         <a:xfrm flipH="0" flipV="0">
                           <a:off x="0" y="0"/>
-                          <a:ext cx="7115175" cy="9911424"/>
+                          <a:ext cx="6982799" cy="10680189"/>
                         </a:xfrm>
                         <a:prstGeom prst="rect">
                           <a:avLst/>
@@ -2696,7 +3107,7 @@
                   <v:f eqn="sum @10 21600 0"/>
                 </v:formulas>
               </v:shapetype>
-              <v:shape id="_x0000_i1" o:spid="_x0000_s1" type="#_x0000_t75" style="position:absolute;mso-wrap-distance-left:9.1pt;mso-wrap-distance-top:0.0pt;mso-wrap-distance-right:9.1pt;mso-wrap-distance-bottom:0.0pt;z-index:3072;o:allowoverlap:true;o:allowincell:true;mso-position-horizontal-relative:text;margin-left:-17.9pt;mso-position-horizontal:absolute;mso-position-vertical-relative:text;margin-top:0.0pt;mso-position-vertical:absolute;width:560.2pt;height:780.4pt;" stroked="false">
+              <v:shape id="_x0000_i1" o:spid="_x0000_s1" type="#_x0000_t75" style="position:absolute;mso-wrap-distance-left:9.1pt;mso-wrap-distance-top:0.0pt;mso-wrap-distance-right:9.1pt;mso-wrap-distance-bottom:0.0pt;z-index:4096;o:allowoverlap:true;o:allowincell:true;mso-position-horizontal-relative:text;margin-left:-12.9pt;mso-position-horizontal:absolute;mso-position-vertical-relative:text;margin-top:-41.8pt;mso-position-vertical:absolute;width:549.8pt;height:841.0pt;" stroked="false">
                 <v:path textboxrect="0,0,0,0"/>
                 <v:imagedata r:id="rId11" o:title=""/>
               </v:shape>
@@ -2704,18 +3115,7 @@
           </mc:Fallback>
         </mc:AlternateContent>
       </w:r>
-      <w:r>
-        <w:rPr>
-          <w:b w:val="false"/>
-          <w:highlight w:val="none"/>
-        </w:rPr>
-      </w:r>
-      <w:r>
-        <w:rPr>
-          <w:b w:val="false"/>
-          <w:highlight w:val="none"/>
-        </w:rPr>
-      </w:r>
+      <w:r/>
     </w:p>
     <w:sectPr>
       <w:footnotePr/>
@@ -5343,6 +5743,135 @@
     </w:lvl>
   </w:abstractNum>
   <w:abstractNum w:abstractNumId="20">
+    <w:multiLevelType w:val="hybridMultilevel"/>
+    <w:lvl w:ilvl="0">
+      <w:start w:val="1"/>
+      <w:numFmt w:val="bullet"/>
+      <w:isLgl w:val="false"/>
+      <w:suff w:val="tab"/>
+      <w:lvlText w:val="·"/>
+      <w:lvlJc w:val="left"/>
+      <w:pPr>
+        <w:ind w:left="720" w:hanging="360"/>
+      </w:pPr>
+      <w:rPr>
+        <w:rFonts w:ascii="Symbol" w:hAnsi="Symbol" w:cs="Symbol" w:eastAsia="Symbol" w:hint="default"/>
+      </w:rPr>
+    </w:lvl>
+    <w:lvl w:ilvl="1">
+      <w:start w:val="1"/>
+      <w:numFmt w:val="bullet"/>
+      <w:isLgl w:val="false"/>
+      <w:suff w:val="tab"/>
+      <w:lvlText w:val="o"/>
+      <w:lvlJc w:val="left"/>
+      <w:pPr>
+        <w:ind w:left="1440" w:hanging="360"/>
+      </w:pPr>
+      <w:rPr>
+        <w:rFonts w:ascii="Courier New" w:hAnsi="Courier New" w:cs="Courier New" w:eastAsia="Courier New" w:hint="default"/>
+      </w:rPr>
+    </w:lvl>
+    <w:lvl w:ilvl="2">
+      <w:start w:val="1"/>
+      <w:numFmt w:val="bullet"/>
+      <w:isLgl w:val="false"/>
+      <w:suff w:val="tab"/>
+      <w:lvlText w:val="§"/>
+      <w:lvlJc w:val="left"/>
+      <w:pPr>
+        <w:ind w:left="2160" w:hanging="360"/>
+      </w:pPr>
+      <w:rPr>
+        <w:rFonts w:ascii="Wingdings" w:hAnsi="Wingdings" w:cs="Wingdings" w:eastAsia="Wingdings" w:hint="default"/>
+      </w:rPr>
+    </w:lvl>
+    <w:lvl w:ilvl="3">
+      <w:start w:val="1"/>
+      <w:numFmt w:val="bullet"/>
+      <w:isLgl w:val="false"/>
+      <w:suff w:val="tab"/>
+      <w:lvlText w:val="·"/>
+      <w:lvlJc w:val="left"/>
+      <w:pPr>
+        <w:ind w:left="2880" w:hanging="360"/>
+      </w:pPr>
+      <w:rPr>
+        <w:rFonts w:ascii="Symbol" w:hAnsi="Symbol" w:cs="Symbol" w:eastAsia="Symbol" w:hint="default"/>
+      </w:rPr>
+    </w:lvl>
+    <w:lvl w:ilvl="4">
+      <w:start w:val="1"/>
+      <w:numFmt w:val="bullet"/>
+      <w:isLgl w:val="false"/>
+      <w:suff w:val="tab"/>
+      <w:lvlText w:val="o"/>
+      <w:lvlJc w:val="left"/>
+      <w:pPr>
+        <w:ind w:left="3600" w:hanging="360"/>
+      </w:pPr>
+      <w:rPr>
+        <w:rFonts w:ascii="Courier New" w:hAnsi="Courier New" w:cs="Courier New" w:eastAsia="Courier New" w:hint="default"/>
+      </w:rPr>
+    </w:lvl>
+    <w:lvl w:ilvl="5">
+      <w:start w:val="1"/>
+      <w:numFmt w:val="bullet"/>
+      <w:isLgl w:val="false"/>
+      <w:suff w:val="tab"/>
+      <w:lvlText w:val="§"/>
+      <w:lvlJc w:val="left"/>
+      <w:pPr>
+        <w:ind w:left="4320" w:hanging="360"/>
+      </w:pPr>
+      <w:rPr>
+        <w:rFonts w:ascii="Wingdings" w:hAnsi="Wingdings" w:cs="Wingdings" w:eastAsia="Wingdings" w:hint="default"/>
+      </w:rPr>
+    </w:lvl>
+    <w:lvl w:ilvl="6">
+      <w:start w:val="1"/>
+      <w:numFmt w:val="bullet"/>
+      <w:isLgl w:val="false"/>
+      <w:suff w:val="tab"/>
+      <w:lvlText w:val="·"/>
+      <w:lvlJc w:val="left"/>
+      <w:pPr>
+        <w:ind w:left="5040" w:hanging="360"/>
+      </w:pPr>
+      <w:rPr>
+        <w:rFonts w:ascii="Symbol" w:hAnsi="Symbol" w:cs="Symbol" w:eastAsia="Symbol" w:hint="default"/>
+      </w:rPr>
+    </w:lvl>
+    <w:lvl w:ilvl="7">
+      <w:start w:val="1"/>
+      <w:numFmt w:val="bullet"/>
+      <w:isLgl w:val="false"/>
+      <w:suff w:val="tab"/>
+      <w:lvlText w:val="o"/>
+      <w:lvlJc w:val="left"/>
+      <w:pPr>
+        <w:ind w:left="5760" w:hanging="360"/>
+      </w:pPr>
+      <w:rPr>
+        <w:rFonts w:ascii="Courier New" w:hAnsi="Courier New" w:cs="Courier New" w:eastAsia="Courier New" w:hint="default"/>
+      </w:rPr>
+    </w:lvl>
+    <w:lvl w:ilvl="8">
+      <w:start w:val="1"/>
+      <w:numFmt w:val="bullet"/>
+      <w:isLgl w:val="false"/>
+      <w:suff w:val="tab"/>
+      <w:lvlText w:val="§"/>
+      <w:lvlJc w:val="left"/>
+      <w:pPr>
+        <w:ind w:left="6480" w:hanging="360"/>
+      </w:pPr>
+      <w:rPr>
+        <w:rFonts w:ascii="Wingdings" w:hAnsi="Wingdings" w:cs="Wingdings" w:eastAsia="Wingdings" w:hint="default"/>
+      </w:rPr>
+    </w:lvl>
+  </w:abstractNum>
+  <w:abstractNum w:abstractNumId="21">
     <w:multiLevelType w:val="hybridMultilevel"/>
     <w:lvl w:ilvl="0">
       <w:start w:val="1"/>
@@ -5533,6 +6062,9 @@
   </w:num>
   <w:num w:numId="21">
     <w:abstractNumId w:val="20"/>
+  </w:num>
+  <w:num w:numId="22">
+    <w:abstractNumId w:val="21"/>
   </w:num>
 </w:numbering>
 </file>

</xml_diff>

<commit_message>
feat(ajuste pontos de magia)
</commit_message>
<xml_diff>
--- a/3d&t.docx
+++ b/3d&t.docx
@@ -853,7 +853,7 @@
           <w:b w:val="false"/>
           <w:highlight w:val="none"/>
         </w:rPr>
-        <w:t xml:space="preserve">Todo personagem tem um valor máximo de pontos de magia igual a Resistência x 2.</w:t>
+        <w:t xml:space="preserve">Todo personagem tem um valor máximo de pontos de magia igual a Habilidade x 2.</w:t>
       </w:r>
       <w:r>
         <w:rPr>
@@ -862,6 +862,28 @@
         </w:rPr>
       </w:r>
       <w:r/>
+    </w:p>
+    <w:p>
+      <w:pPr>
+        <w:jc w:val="both"/>
+        <w:spacing w:lineRule="auto" w:line="240" w:after="0" w:afterAutospacing="0"/>
+        <w:rPr>
+          <w:b/>
+          <w:sz w:val="28"/>
+        </w:rPr>
+      </w:pPr>
+      <w:r>
+        <w:rPr>
+          <w:b/>
+          <w:sz w:val="28"/>
+        </w:rPr>
+      </w:r>
+      <w:r>
+        <w:rPr>
+          <w:b/>
+          <w:sz w:val="28"/>
+        </w:rPr>
+      </w:r>
     </w:p>
     <w:p>
       <w:pPr>
@@ -1068,7 +1090,7 @@
         <w:pStyle w:val="858"/>
         <w:numPr>
           <w:ilvl w:val="0"/>
-          <w:numId w:val="5"/>
+          <w:numId w:val="23"/>
         </w:numPr>
         <w:ind w:left="425" w:right="0" w:hanging="349"/>
         <w:jc w:val="both"/>
@@ -1077,8 +1099,9 @@
       <w:r>
         <w:rPr>
           <w:b/>
-        </w:rPr>
-        <w:t xml:space="preserve">Aparência Inofensiva</w:t>
+          <w:highlight w:val="none"/>
+        </w:rPr>
+        <w:t xml:space="preserve">Ataque Poderoso </w:t>
       </w:r>
       <w:r>
         <w:rPr>
@@ -1089,13 +1112,26 @@
       <w:r>
         <w:rPr>
           <w:b/>
+          <w:highlight w:val="none"/>
         </w:rPr>
         <w:t xml:space="preserve">: </w:t>
       </w:r>
       <w:r>
-        <w:t xml:space="preserve">Seus oponentes tendem a não o ver como uma ameaça até o momento em que você começa a lutar. Permite 1 ataque extra antes do primeiro turno de combate.</w:t>
-      </w:r>
-      <w:r/>
+        <w:rPr>
+          <w:highlight w:val="none"/>
+        </w:rPr>
+        <w:t xml:space="preserve">Quando estiver perto da morte, seu ataque especial se torna mais intenso e poderoso, passando a causar 2d extra ao invés de 1d, requer ataque especial.</w:t>
+      </w:r>
+      <w:r>
+        <w:rPr>
+          <w:highlight w:val="none"/>
+        </w:rPr>
+      </w:r>
+      <w:r>
+        <w:rPr>
+          <w:highlight w:val="none"/>
+        </w:rPr>
+      </w:r>
     </w:p>
     <w:p>
       <w:pPr>
@@ -1107,21 +1143,18 @@
         <w:ind w:left="425" w:right="0" w:hanging="349"/>
         <w:jc w:val="both"/>
         <w:spacing w:lineRule="auto" w:line="240" w:after="0" w:afterAutospacing="0"/>
-        <w:rPr>
-          <w:highlight w:val="none"/>
-        </w:rPr>
       </w:pPr>
       <w:r>
         <w:rPr>
           <w:b/>
         </w:rPr>
-        <w:t xml:space="preserve">Boa Fama </w:t>
+        <w:t xml:space="preserve">Aparência Inofensiva</w:t>
       </w:r>
       <w:r>
         <w:rPr>
           <w:b/>
         </w:rPr>
-        <w:t xml:space="preserve">(1 Ponto)</w:t>
+        <w:t xml:space="preserve"> (1 Ponto)</w:t>
       </w:r>
       <w:r>
         <w:rPr>
@@ -1130,7 +1163,7 @@
         <w:t xml:space="preserve">: </w:t>
       </w:r>
       <w:r>
-        <w:t xml:space="preserve">Você tem boa fama entre as pessoas, elas tendem a admirar e confiar em você.</w:t>
+        <w:t xml:space="preserve">Seus oponentes tendem a não o ver como uma ameaça até o momento em que você começa a lutar. Permite 1 ataque extra antes do primeiro turno de combate.</w:t>
       </w:r>
       <w:r/>
     </w:p>
@@ -1144,32 +1177,30 @@
         <w:ind w:left="425" w:right="0" w:hanging="349"/>
         <w:jc w:val="both"/>
         <w:spacing w:lineRule="auto" w:line="240" w:after="0" w:afterAutospacing="0"/>
+        <w:rPr>
+          <w:highlight w:val="none"/>
+        </w:rPr>
       </w:pPr>
       <w:r>
         <w:rPr>
           <w:b/>
-          <w:highlight w:val="none"/>
-        </w:rPr>
-        <w:t xml:space="preserve">Danger Move </w:t>
+        </w:rPr>
+        <w:t xml:space="preserve">Boa Fama </w:t>
       </w:r>
       <w:r>
         <w:rPr>
           <w:b/>
         </w:rPr>
-        <w:t xml:space="preserve"> (1 Ponto)</w:t>
+        <w:t xml:space="preserve">(1 Ponto)</w:t>
       </w:r>
       <w:r>
         <w:rPr>
           <w:b/>
-          <w:highlight w:val="none"/>
         </w:rPr>
         <w:t xml:space="preserve">: </w:t>
       </w:r>
       <w:r>
-        <w:rPr>
-          <w:highlight w:val="none"/>
-        </w:rPr>
-        <w:t xml:space="preserve">Quando estiver perto da morte, seu ataque poderoso se torna mais intenso, e passa a causar 2d extra ao invés de 1d, requer ataque especial.</w:t>
+        <w:t xml:space="preserve">Você tem boa fama entre as pessoas, elas tendem a admirar e confiar em você.</w:t>
       </w:r>
       <w:r/>
     </w:p>
@@ -5981,6 +6012,135 @@
       </w:rPr>
     </w:lvl>
   </w:abstractNum>
+  <w:abstractNum w:abstractNumId="22">
+    <w:multiLevelType w:val="hybridMultilevel"/>
+    <w:lvl w:ilvl="0">
+      <w:start w:val="1"/>
+      <w:numFmt w:val="bullet"/>
+      <w:isLgl w:val="false"/>
+      <w:suff w:val="tab"/>
+      <w:lvlText w:val="·"/>
+      <w:lvlJc w:val="left"/>
+      <w:pPr>
+        <w:ind w:left="720" w:hanging="360"/>
+      </w:pPr>
+      <w:rPr>
+        <w:rFonts w:ascii="Symbol" w:hAnsi="Symbol" w:cs="Symbol" w:eastAsia="Symbol" w:hint="default"/>
+      </w:rPr>
+    </w:lvl>
+    <w:lvl w:ilvl="1">
+      <w:start w:val="1"/>
+      <w:numFmt w:val="bullet"/>
+      <w:isLgl w:val="false"/>
+      <w:suff w:val="tab"/>
+      <w:lvlText w:val="o"/>
+      <w:lvlJc w:val="left"/>
+      <w:pPr>
+        <w:ind w:left="1440" w:hanging="360"/>
+      </w:pPr>
+      <w:rPr>
+        <w:rFonts w:ascii="Courier New" w:hAnsi="Courier New" w:cs="Courier New" w:eastAsia="Courier New" w:hint="default"/>
+      </w:rPr>
+    </w:lvl>
+    <w:lvl w:ilvl="2">
+      <w:start w:val="1"/>
+      <w:numFmt w:val="bullet"/>
+      <w:isLgl w:val="false"/>
+      <w:suff w:val="tab"/>
+      <w:lvlText w:val="§"/>
+      <w:lvlJc w:val="left"/>
+      <w:pPr>
+        <w:ind w:left="2160" w:hanging="360"/>
+      </w:pPr>
+      <w:rPr>
+        <w:rFonts w:ascii="Wingdings" w:hAnsi="Wingdings" w:cs="Wingdings" w:eastAsia="Wingdings" w:hint="default"/>
+      </w:rPr>
+    </w:lvl>
+    <w:lvl w:ilvl="3">
+      <w:start w:val="1"/>
+      <w:numFmt w:val="bullet"/>
+      <w:isLgl w:val="false"/>
+      <w:suff w:val="tab"/>
+      <w:lvlText w:val="·"/>
+      <w:lvlJc w:val="left"/>
+      <w:pPr>
+        <w:ind w:left="2880" w:hanging="360"/>
+      </w:pPr>
+      <w:rPr>
+        <w:rFonts w:ascii="Symbol" w:hAnsi="Symbol" w:cs="Symbol" w:eastAsia="Symbol" w:hint="default"/>
+      </w:rPr>
+    </w:lvl>
+    <w:lvl w:ilvl="4">
+      <w:start w:val="1"/>
+      <w:numFmt w:val="bullet"/>
+      <w:isLgl w:val="false"/>
+      <w:suff w:val="tab"/>
+      <w:lvlText w:val="o"/>
+      <w:lvlJc w:val="left"/>
+      <w:pPr>
+        <w:ind w:left="3600" w:hanging="360"/>
+      </w:pPr>
+      <w:rPr>
+        <w:rFonts w:ascii="Courier New" w:hAnsi="Courier New" w:cs="Courier New" w:eastAsia="Courier New" w:hint="default"/>
+      </w:rPr>
+    </w:lvl>
+    <w:lvl w:ilvl="5">
+      <w:start w:val="1"/>
+      <w:numFmt w:val="bullet"/>
+      <w:isLgl w:val="false"/>
+      <w:suff w:val="tab"/>
+      <w:lvlText w:val="§"/>
+      <w:lvlJc w:val="left"/>
+      <w:pPr>
+        <w:ind w:left="4320" w:hanging="360"/>
+      </w:pPr>
+      <w:rPr>
+        <w:rFonts w:ascii="Wingdings" w:hAnsi="Wingdings" w:cs="Wingdings" w:eastAsia="Wingdings" w:hint="default"/>
+      </w:rPr>
+    </w:lvl>
+    <w:lvl w:ilvl="6">
+      <w:start w:val="1"/>
+      <w:numFmt w:val="bullet"/>
+      <w:isLgl w:val="false"/>
+      <w:suff w:val="tab"/>
+      <w:lvlText w:val="·"/>
+      <w:lvlJc w:val="left"/>
+      <w:pPr>
+        <w:ind w:left="5040" w:hanging="360"/>
+      </w:pPr>
+      <w:rPr>
+        <w:rFonts w:ascii="Symbol" w:hAnsi="Symbol" w:cs="Symbol" w:eastAsia="Symbol" w:hint="default"/>
+      </w:rPr>
+    </w:lvl>
+    <w:lvl w:ilvl="7">
+      <w:start w:val="1"/>
+      <w:numFmt w:val="bullet"/>
+      <w:isLgl w:val="false"/>
+      <w:suff w:val="tab"/>
+      <w:lvlText w:val="o"/>
+      <w:lvlJc w:val="left"/>
+      <w:pPr>
+        <w:ind w:left="5760" w:hanging="360"/>
+      </w:pPr>
+      <w:rPr>
+        <w:rFonts w:ascii="Courier New" w:hAnsi="Courier New" w:cs="Courier New" w:eastAsia="Courier New" w:hint="default"/>
+      </w:rPr>
+    </w:lvl>
+    <w:lvl w:ilvl="8">
+      <w:start w:val="1"/>
+      <w:numFmt w:val="bullet"/>
+      <w:isLgl w:val="false"/>
+      <w:suff w:val="tab"/>
+      <w:lvlText w:val="§"/>
+      <w:lvlJc w:val="left"/>
+      <w:pPr>
+        <w:ind w:left="6480" w:hanging="360"/>
+      </w:pPr>
+      <w:rPr>
+        <w:rFonts w:ascii="Wingdings" w:hAnsi="Wingdings" w:cs="Wingdings" w:eastAsia="Wingdings" w:hint="default"/>
+      </w:rPr>
+    </w:lvl>
+  </w:abstractNum>
   <w:num w:numId="1">
     <w:abstractNumId w:val="0"/>
   </w:num>
@@ -6046,6 +6206,9 @@
   </w:num>
   <w:num w:numId="22">
     <w:abstractNumId w:val="21"/>
+  </w:num>
+  <w:num w:numId="23">
+    <w:abstractNumId w:val="22"/>
   </w:num>
 </w:numbering>
 </file>

</xml_diff>